<commit_message>
Homework 5 and Lab 6 done
</commit_message>
<xml_diff>
--- a/Homework5/CDS251HW5 Report.docx
+++ b/Homework5/CDS251HW5 Report.docx
@@ -1,6 +1,6 @@
 
 <file path=word/document.xml><?xml version="1.0" encoding="utf-8"?>
-<w:document xmlns:wpc="http://schemas.microsoft.com/office/word/2010/wordprocessingCanvas" xmlns:cx="http://schemas.microsoft.com/office/drawing/2014/chartex" xmlns:cx1="http://schemas.microsoft.com/office/drawing/2015/9/8/chartex" xmlns:cx2="http://schemas.microsoft.com/office/drawing/2015/10/21/chartex" xmlns:cx3="http://schemas.microsoft.com/office/drawing/2016/5/9/chartex" xmlns:cx4="http://schemas.microsoft.com/office/drawing/2016/5/10/chartex" xmlns:cx5="http://schemas.microsoft.com/office/drawing/2016/5/11/chartex" xmlns:cx6="http://schemas.microsoft.com/office/drawing/2016/5/12/chartex" xmlns:cx7="http://schemas.microsoft.com/office/drawing/2016/5/13/chartex" xmlns:cx8="http://schemas.microsoft.com/office/drawing/2016/5/14/chartex" xmlns:mc="http://schemas.openxmlformats.org/markup-compatibility/2006" xmlns:aink="http://schemas.microsoft.com/office/drawing/2016/ink" xmlns:am3d="http://schemas.microsoft.com/office/drawing/2017/model3d" xmlns:o="urn:schemas-microsoft-com:office:office" xmlns:r="http://schemas.openxmlformats.org/officeDocument/2006/relationships" xmlns:m="http://schemas.openxmlformats.org/officeDocument/2006/math" xmlns:v="urn:schemas-microsoft-com:vml" xmlns:wp14="http://schemas.microsoft.com/office/word/2010/wordprocessingDrawing" xmlns:wp="http://schemas.openxmlformats.org/drawingml/2006/wordprocessingDrawing" xmlns:w10="urn:schemas-microsoft-com:office:word" xmlns:w="http://schemas.openxmlformats.org/wordprocessingml/2006/main" xmlns:w14="http://schemas.microsoft.com/office/word/2010/wordml" xmlns:w15="http://schemas.microsoft.com/office/word/2012/wordml" xmlns:w16cex="http://schemas.microsoft.com/office/word/2018/wordml/cex" xmlns:w16cid="http://schemas.microsoft.com/office/word/2016/wordml/cid" xmlns:w16="http://schemas.microsoft.com/office/word/2018/wordml" xmlns:w16sdtdh="http://schemas.microsoft.com/office/word/2020/wordml/sdtdatahash" xmlns:w16se="http://schemas.microsoft.com/office/word/2015/wordml/symex" xmlns:wpg="http://schemas.microsoft.com/office/word/2010/wordprocessingGroup" xmlns:wpi="http://schemas.microsoft.com/office/word/2010/wordprocessingInk" xmlns:wne="http://schemas.microsoft.com/office/word/2006/wordml" xmlns:wps="http://schemas.microsoft.com/office/word/2010/wordprocessingShape" mc:Ignorable="w14 w15 w16se w16cid w16 w16cex w16sdtdh wp14">
+<w:document xmlns:wpc="http://schemas.microsoft.com/office/word/2010/wordprocessingCanvas" xmlns:cx="http://schemas.microsoft.com/office/drawing/2014/chartex" xmlns:cx1="http://schemas.microsoft.com/office/drawing/2015/9/8/chartex" xmlns:cx2="http://schemas.microsoft.com/office/drawing/2015/10/21/chartex" xmlns:cx3="http://schemas.microsoft.com/office/drawing/2016/5/9/chartex" xmlns:cx4="http://schemas.microsoft.com/office/drawing/2016/5/10/chartex" xmlns:cx5="http://schemas.microsoft.com/office/drawing/2016/5/11/chartex" xmlns:cx6="http://schemas.microsoft.com/office/drawing/2016/5/12/chartex" xmlns:cx7="http://schemas.microsoft.com/office/drawing/2016/5/13/chartex" xmlns:cx8="http://schemas.microsoft.com/office/drawing/2016/5/14/chartex" xmlns:mc="http://schemas.openxmlformats.org/markup-compatibility/2006" xmlns:aink="http://schemas.microsoft.com/office/drawing/2016/ink" xmlns:am3d="http://schemas.microsoft.com/office/drawing/2017/model3d" xmlns:o="urn:schemas-microsoft-com:office:office" xmlns:oel="http://schemas.microsoft.com/office/2019/extlst" xmlns:r="http://schemas.openxmlformats.org/officeDocument/2006/relationships" xmlns:m="http://schemas.openxmlformats.org/officeDocument/2006/math" xmlns:v="urn:schemas-microsoft-com:vml" xmlns:wp14="http://schemas.microsoft.com/office/word/2010/wordprocessingDrawing" xmlns:wp="http://schemas.openxmlformats.org/drawingml/2006/wordprocessingDrawing" xmlns:w10="urn:schemas-microsoft-com:office:word" xmlns:w="http://schemas.openxmlformats.org/wordprocessingml/2006/main" xmlns:w14="http://schemas.microsoft.com/office/word/2010/wordml" xmlns:w15="http://schemas.microsoft.com/office/word/2012/wordml" xmlns:w16cex="http://schemas.microsoft.com/office/word/2018/wordml/cex" xmlns:w16cid="http://schemas.microsoft.com/office/word/2016/wordml/cid" xmlns:w16="http://schemas.microsoft.com/office/word/2018/wordml" xmlns:w16sdtdh="http://schemas.microsoft.com/office/word/2020/wordml/sdtdatahash" xmlns:w16se="http://schemas.microsoft.com/office/word/2015/wordml/symex" xmlns:wpg="http://schemas.microsoft.com/office/word/2010/wordprocessingGroup" xmlns:wpi="http://schemas.microsoft.com/office/word/2010/wordprocessingInk" xmlns:wne="http://schemas.microsoft.com/office/word/2006/wordml" xmlns:wps="http://schemas.microsoft.com/office/word/2010/wordprocessingShape" mc:Ignorable="w14 w15 w16se w16cid w16 w16cex w16sdtdh wp14">
   <w:body>
     <w:p>
       <w:pPr>
@@ -22,18 +22,24 @@
         <w:t>Submission</w:t>
       </w:r>
       <w:r>
-        <w:t>: Write a short report about your experience with implementing</w:t>
-      </w:r>
-      <w:r>
-        <w:t xml:space="preserve"> </w:t>
-      </w:r>
-      <w:r>
-        <w:t>Bubble Sort</w:t>
-      </w:r>
-    </w:p>
-    <w:p>
-      <w:r>
-        <w:t xml:space="preserve">The homework itself was pretty simply, acting mostly as an extension form the lab. Indexing is a clever trick I had yet to use in my programming past, and definitely plan to incorporate that in future projects. During the lab upon initial introduction is it was intuitive and easy to understand, a good experience all around. I’ve not personally done much with “handmade” Bubble sorting, as in my experience I’ve been able to rely upon prebuilt sorting methods. </w:t>
+        <w:t>: Write a short report about your experience with implementing Bubble Sort</w:t>
+      </w:r>
+    </w:p>
+    <w:p>
+      <w:r>
+        <w:t>The homework itself was pretty simpl</w:t>
+      </w:r>
+      <w:r>
+        <w:t>e</w:t>
+      </w:r>
+      <w:r>
+        <w:t xml:space="preserve">, acting mostly as an extension </w:t>
+      </w:r>
+      <w:r>
+        <w:t>from</w:t>
+      </w:r>
+      <w:r>
+        <w:t xml:space="preserve"> the lab. Indexing is a clever trick I had yet to use in my programming past, and definitely plan to incorporate that in future projects. During the lab upon initial introduction is it was intuitive and easy to understand, a good experience all around. I’ve not personally done much with “handmade” Bubble sorting, as in my experience I’ve been able to rely upon prebuilt sorting methods. </w:t>
       </w:r>
     </w:p>
     <w:p>
@@ -67,7 +73,7 @@
     </w:p>
     <w:p>
       <w:r>
-        <w:t>0.01578s</w:t>
+        <w:t>14.137s</w:t>
       </w:r>
     </w:p>
     <w:p>
@@ -82,45 +88,12 @@
           <w:i/>
           <w:iCs/>
         </w:rPr>
-        <w:t xml:space="preserve">200k numbers </w:t>
-      </w:r>
-      <w:proofErr w:type="gramStart"/>
-      <w:r>
-        <w:rPr>
-          <w:i/>
-          <w:iCs/>
-        </w:rPr>
-        <w:t>O(</w:t>
-      </w:r>
-      <w:proofErr w:type="gramEnd"/>
-      <w:r>
-        <w:rPr>
-          <w:i/>
-          <w:iCs/>
-        </w:rPr>
-        <w:t>) Time:</w:t>
-      </w:r>
-    </w:p>
-    <w:p>
-      <w:r>
-        <w:t xml:space="preserve">Compute how long it would take 200,000 numbers to be sorted using </w:t>
-      </w:r>
-      <w:proofErr w:type="gramStart"/>
-      <w:r>
-        <w:t>O(</w:t>
-      </w:r>
-      <w:proofErr w:type="gramEnd"/>
-      <w:r>
-        <w:t>) formula from</w:t>
-      </w:r>
-      <w:r>
-        <w:t xml:space="preserve"> </w:t>
-      </w:r>
-      <w:r>
-        <w:t>algorithm complexity</w:t>
-      </w:r>
-      <w:r>
-        <w:t>:</w:t>
+        <w:t>200k numbers O() Time:</w:t>
+      </w:r>
+    </w:p>
+    <w:p>
+      <w:r>
+        <w:t>Compute how long it would take 200,000 numbers to be sorted using O() formula from algorithm complexity:</w:t>
       </w:r>
     </w:p>
     <w:p>
@@ -347,13 +320,7 @@
             <w:rPr>
               <w:rFonts w:ascii="Cambria Math" w:hAnsi="Cambria Math"/>
             </w:rPr>
-            <m:t>=</m:t>
-          </m:r>
-          <m:r>
-            <w:rPr>
-              <w:rFonts w:ascii="Cambria Math" w:hAnsi="Cambria Math"/>
-            </w:rPr>
-            <m:t>0.01578s</m:t>
+            <m:t>=14.137s</m:t>
           </m:r>
           <m:r>
             <m:rPr>
@@ -429,7 +396,7 @@
             <w:rPr>
               <w:rFonts w:ascii="Cambria Math" w:hAnsi="Cambria Math"/>
             </w:rPr>
-            <m:t>=0.01578s</m:t>
+            <m:t>=14.137s</m:t>
           </m:r>
           <m:r>
             <m:rPr>
@@ -487,7 +454,7 @@
             <w:rPr>
               <w:rFonts w:ascii="Cambria Math" w:hAnsi="Cambria Math"/>
             </w:rPr>
-            <m:t>=30s</m:t>
+            <m:t>=14.137s</m:t>
           </m:r>
           <m:r>
             <m:rPr>
@@ -502,7 +469,7 @@
             <w:rPr>
               <w:rFonts w:ascii="Cambria Math" w:hAnsi="Cambria Math"/>
             </w:rPr>
-            <m:t>4=0.06348s</m:t>
+            <m:t>4=56.548s</m:t>
           </m:r>
         </m:oMath>
       </m:oMathPara>
@@ -530,20 +497,17 @@
       </w:r>
     </w:p>
     <w:p>
+      <w:r>
+        <w:t>1m38.679s</w:t>
+      </w:r>
+    </w:p>
+    <w:p>
       <w:pPr>
         <w:rPr>
           <w:i/>
           <w:iCs/>
         </w:rPr>
       </w:pPr>
-    </w:p>
-    <w:p>
-      <w:pPr>
-        <w:rPr>
-          <w:i/>
-          <w:iCs/>
-        </w:rPr>
-      </w:pPr>
       <w:r>
         <w:rPr>
           <w:i/>
@@ -559,22 +523,12 @@
         <w:t xml:space="preserve"> </w:t>
       </w:r>
     </w:p>
+    <w:p>
+      <w:r>
+        <w:t>The actual run time significantly outpaced the theoretical run time, almost double the expectation.</w:t>
+      </w:r>
+    </w:p>
     <w:p/>
-    <w:p>
-      <w:r>
-        <w:t>In the report, be sure to include 1) user time</w:t>
-      </w:r>
-    </w:p>
-    <w:p>
-      <w:r>
-        <w:t>on file Numbers2.txt, 2) Computed time for 200,000 numbers, 3) user time on file</w:t>
-      </w:r>
-    </w:p>
-    <w:p>
-      <w:r>
-        <w:t>Numbers3.txt</w:t>
-      </w:r>
-    </w:p>
     <w:sectPr>
       <w:pgSz w:w="12240" w:h="15840"/>
       <w:pgMar w:top="1440" w:right="1440" w:bottom="1440" w:left="1440" w:header="720" w:footer="720" w:gutter="0"/>
@@ -586,7 +540,7 @@
 </file>
 
 <file path=word/endnotes.xml><?xml version="1.0" encoding="utf-8"?>
-<w:endnotes xmlns:wpc="http://schemas.microsoft.com/office/word/2010/wordprocessingCanvas" xmlns:cx="http://schemas.microsoft.com/office/drawing/2014/chartex" xmlns:cx1="http://schemas.microsoft.com/office/drawing/2015/9/8/chartex" xmlns:cx2="http://schemas.microsoft.com/office/drawing/2015/10/21/chartex" xmlns:cx3="http://schemas.microsoft.com/office/drawing/2016/5/9/chartex" xmlns:cx4="http://schemas.microsoft.com/office/drawing/2016/5/10/chartex" xmlns:cx5="http://schemas.microsoft.com/office/drawing/2016/5/11/chartex" xmlns:cx6="http://schemas.microsoft.com/office/drawing/2016/5/12/chartex" xmlns:cx7="http://schemas.microsoft.com/office/drawing/2016/5/13/chartex" xmlns:cx8="http://schemas.microsoft.com/office/drawing/2016/5/14/chartex" xmlns:mc="http://schemas.openxmlformats.org/markup-compatibility/2006" xmlns:aink="http://schemas.microsoft.com/office/drawing/2016/ink" xmlns:am3d="http://schemas.microsoft.com/office/drawing/2017/model3d" xmlns:o="urn:schemas-microsoft-com:office:office" xmlns:r="http://schemas.openxmlformats.org/officeDocument/2006/relationships" xmlns:m="http://schemas.openxmlformats.org/officeDocument/2006/math" xmlns:v="urn:schemas-microsoft-com:vml" xmlns:wp14="http://schemas.microsoft.com/office/word/2010/wordprocessingDrawing" xmlns:wp="http://schemas.openxmlformats.org/drawingml/2006/wordprocessingDrawing" xmlns:w10="urn:schemas-microsoft-com:office:word" xmlns:w="http://schemas.openxmlformats.org/wordprocessingml/2006/main" xmlns:w14="http://schemas.microsoft.com/office/word/2010/wordml" xmlns:w15="http://schemas.microsoft.com/office/word/2012/wordml" xmlns:w16cex="http://schemas.microsoft.com/office/word/2018/wordml/cex" xmlns:w16cid="http://schemas.microsoft.com/office/word/2016/wordml/cid" xmlns:w16="http://schemas.microsoft.com/office/word/2018/wordml" xmlns:w16sdtdh="http://schemas.microsoft.com/office/word/2020/wordml/sdtdatahash" xmlns:w16se="http://schemas.microsoft.com/office/word/2015/wordml/symex" xmlns:wpg="http://schemas.microsoft.com/office/word/2010/wordprocessingGroup" xmlns:wpi="http://schemas.microsoft.com/office/word/2010/wordprocessingInk" xmlns:wne="http://schemas.microsoft.com/office/word/2006/wordml" xmlns:wps="http://schemas.microsoft.com/office/word/2010/wordprocessingShape" mc:Ignorable="w14 w15 w16se w16cid w16 w16cex w16sdtdh wp14">
+<w:endnotes xmlns:wpc="http://schemas.microsoft.com/office/word/2010/wordprocessingCanvas" xmlns:cx="http://schemas.microsoft.com/office/drawing/2014/chartex" xmlns:cx1="http://schemas.microsoft.com/office/drawing/2015/9/8/chartex" xmlns:cx2="http://schemas.microsoft.com/office/drawing/2015/10/21/chartex" xmlns:cx3="http://schemas.microsoft.com/office/drawing/2016/5/9/chartex" xmlns:cx4="http://schemas.microsoft.com/office/drawing/2016/5/10/chartex" xmlns:cx5="http://schemas.microsoft.com/office/drawing/2016/5/11/chartex" xmlns:cx6="http://schemas.microsoft.com/office/drawing/2016/5/12/chartex" xmlns:cx7="http://schemas.microsoft.com/office/drawing/2016/5/13/chartex" xmlns:cx8="http://schemas.microsoft.com/office/drawing/2016/5/14/chartex" xmlns:mc="http://schemas.openxmlformats.org/markup-compatibility/2006" xmlns:aink="http://schemas.microsoft.com/office/drawing/2016/ink" xmlns:am3d="http://schemas.microsoft.com/office/drawing/2017/model3d" xmlns:o="urn:schemas-microsoft-com:office:office" xmlns:oel="http://schemas.microsoft.com/office/2019/extlst" xmlns:r="http://schemas.openxmlformats.org/officeDocument/2006/relationships" xmlns:m="http://schemas.openxmlformats.org/officeDocument/2006/math" xmlns:v="urn:schemas-microsoft-com:vml" xmlns:wp14="http://schemas.microsoft.com/office/word/2010/wordprocessingDrawing" xmlns:wp="http://schemas.openxmlformats.org/drawingml/2006/wordprocessingDrawing" xmlns:w10="urn:schemas-microsoft-com:office:word" xmlns:w="http://schemas.openxmlformats.org/wordprocessingml/2006/main" xmlns:w14="http://schemas.microsoft.com/office/word/2010/wordml" xmlns:w15="http://schemas.microsoft.com/office/word/2012/wordml" xmlns:w16cex="http://schemas.microsoft.com/office/word/2018/wordml/cex" xmlns:w16cid="http://schemas.microsoft.com/office/word/2016/wordml/cid" xmlns:w16="http://schemas.microsoft.com/office/word/2018/wordml" xmlns:w16sdtdh="http://schemas.microsoft.com/office/word/2020/wordml/sdtdatahash" xmlns:w16se="http://schemas.microsoft.com/office/word/2015/wordml/symex" xmlns:wpg="http://schemas.microsoft.com/office/word/2010/wordprocessingGroup" xmlns:wpi="http://schemas.microsoft.com/office/word/2010/wordprocessingInk" xmlns:wne="http://schemas.microsoft.com/office/word/2006/wordml" xmlns:wps="http://schemas.microsoft.com/office/word/2010/wordprocessingShape" mc:Ignorable="w14 w15 w16se w16cid w16 w16cex w16sdtdh wp14">
   <w:endnote w:type="separator" w:id="-1">
     <w:p>
       <w:pPr>
@@ -611,7 +565,7 @@
 </file>
 
 <file path=word/footnotes.xml><?xml version="1.0" encoding="utf-8"?>
-<w:footnotes xmlns:wpc="http://schemas.microsoft.com/office/word/2010/wordprocessingCanvas" xmlns:cx="http://schemas.microsoft.com/office/drawing/2014/chartex" xmlns:cx1="http://schemas.microsoft.com/office/drawing/2015/9/8/chartex" xmlns:cx2="http://schemas.microsoft.com/office/drawing/2015/10/21/chartex" xmlns:cx3="http://schemas.microsoft.com/office/drawing/2016/5/9/chartex" xmlns:cx4="http://schemas.microsoft.com/office/drawing/2016/5/10/chartex" xmlns:cx5="http://schemas.microsoft.com/office/drawing/2016/5/11/chartex" xmlns:cx6="http://schemas.microsoft.com/office/drawing/2016/5/12/chartex" xmlns:cx7="http://schemas.microsoft.com/office/drawing/2016/5/13/chartex" xmlns:cx8="http://schemas.microsoft.com/office/drawing/2016/5/14/chartex" xmlns:mc="http://schemas.openxmlformats.org/markup-compatibility/2006" xmlns:aink="http://schemas.microsoft.com/office/drawing/2016/ink" xmlns:am3d="http://schemas.microsoft.com/office/drawing/2017/model3d" xmlns:o="urn:schemas-microsoft-com:office:office" xmlns:r="http://schemas.openxmlformats.org/officeDocument/2006/relationships" xmlns:m="http://schemas.openxmlformats.org/officeDocument/2006/math" xmlns:v="urn:schemas-microsoft-com:vml" xmlns:wp14="http://schemas.microsoft.com/office/word/2010/wordprocessingDrawing" xmlns:wp="http://schemas.openxmlformats.org/drawingml/2006/wordprocessingDrawing" xmlns:w10="urn:schemas-microsoft-com:office:word" xmlns:w="http://schemas.openxmlformats.org/wordprocessingml/2006/main" xmlns:w14="http://schemas.microsoft.com/office/word/2010/wordml" xmlns:w15="http://schemas.microsoft.com/office/word/2012/wordml" xmlns:w16cex="http://schemas.microsoft.com/office/word/2018/wordml/cex" xmlns:w16cid="http://schemas.microsoft.com/office/word/2016/wordml/cid" xmlns:w16="http://schemas.microsoft.com/office/word/2018/wordml" xmlns:w16sdtdh="http://schemas.microsoft.com/office/word/2020/wordml/sdtdatahash" xmlns:w16se="http://schemas.microsoft.com/office/word/2015/wordml/symex" xmlns:wpg="http://schemas.microsoft.com/office/word/2010/wordprocessingGroup" xmlns:wpi="http://schemas.microsoft.com/office/word/2010/wordprocessingInk" xmlns:wne="http://schemas.microsoft.com/office/word/2006/wordml" xmlns:wps="http://schemas.microsoft.com/office/word/2010/wordprocessingShape" mc:Ignorable="w14 w15 w16se w16cid w16 w16cex w16sdtdh wp14">
+<w:footnotes xmlns:wpc="http://schemas.microsoft.com/office/word/2010/wordprocessingCanvas" xmlns:cx="http://schemas.microsoft.com/office/drawing/2014/chartex" xmlns:cx1="http://schemas.microsoft.com/office/drawing/2015/9/8/chartex" xmlns:cx2="http://schemas.microsoft.com/office/drawing/2015/10/21/chartex" xmlns:cx3="http://schemas.microsoft.com/office/drawing/2016/5/9/chartex" xmlns:cx4="http://schemas.microsoft.com/office/drawing/2016/5/10/chartex" xmlns:cx5="http://schemas.microsoft.com/office/drawing/2016/5/11/chartex" xmlns:cx6="http://schemas.microsoft.com/office/drawing/2016/5/12/chartex" xmlns:cx7="http://schemas.microsoft.com/office/drawing/2016/5/13/chartex" xmlns:cx8="http://schemas.microsoft.com/office/drawing/2016/5/14/chartex" xmlns:mc="http://schemas.openxmlformats.org/markup-compatibility/2006" xmlns:aink="http://schemas.microsoft.com/office/drawing/2016/ink" xmlns:am3d="http://schemas.microsoft.com/office/drawing/2017/model3d" xmlns:o="urn:schemas-microsoft-com:office:office" xmlns:oel="http://schemas.microsoft.com/office/2019/extlst" xmlns:r="http://schemas.openxmlformats.org/officeDocument/2006/relationships" xmlns:m="http://schemas.openxmlformats.org/officeDocument/2006/math" xmlns:v="urn:schemas-microsoft-com:vml" xmlns:wp14="http://schemas.microsoft.com/office/word/2010/wordprocessingDrawing" xmlns:wp="http://schemas.openxmlformats.org/drawingml/2006/wordprocessingDrawing" xmlns:w10="urn:schemas-microsoft-com:office:word" xmlns:w="http://schemas.openxmlformats.org/wordprocessingml/2006/main" xmlns:w14="http://schemas.microsoft.com/office/word/2010/wordml" xmlns:w15="http://schemas.microsoft.com/office/word/2012/wordml" xmlns:w16cex="http://schemas.microsoft.com/office/word/2018/wordml/cex" xmlns:w16cid="http://schemas.microsoft.com/office/word/2016/wordml/cid" xmlns:w16="http://schemas.microsoft.com/office/word/2018/wordml" xmlns:w16sdtdh="http://schemas.microsoft.com/office/word/2020/wordml/sdtdatahash" xmlns:w16se="http://schemas.microsoft.com/office/word/2015/wordml/symex" xmlns:wpg="http://schemas.microsoft.com/office/word/2010/wordprocessingGroup" xmlns:wpi="http://schemas.microsoft.com/office/word/2010/wordprocessingInk" xmlns:wne="http://schemas.microsoft.com/office/word/2006/wordml" xmlns:wps="http://schemas.microsoft.com/office/word/2010/wordprocessingShape" mc:Ignorable="w14 w15 w16se w16cid w16 w16cex w16sdtdh wp14">
   <w:footnote w:type="separator" w:id="-1">
     <w:p>
       <w:pPr>

</xml_diff>